<commit_message>
STL files and changes after getting motors
</commit_message>
<xml_diff>
--- a/Notater underveis.docx
+++ b/Notater underveis.docx
@@ -44,7 +44,35 @@
         <w:rPr>
           <w:lang w:val="nb-NO"/>
         </w:rPr>
-        <w:t>Skulderledd vurdes å være sammenleggbar for å få mer plass til motorer osv og for å gå klar av hodet.</w:t>
+        <w:t xml:space="preserve">Skulderledd </w:t>
+      </w:r>
+      <w:proofErr w:type="spellStart"/>
+      <w:r>
+        <w:rPr>
+          <w:lang w:val="nb-NO"/>
+        </w:rPr>
+        <w:t>vurdes</w:t>
+      </w:r>
+      <w:proofErr w:type="spellEnd"/>
+      <w:r>
+        <w:rPr>
+          <w:lang w:val="nb-NO"/>
+        </w:rPr>
+        <w:t xml:space="preserve"> å være sammenleggbar for å få mer plass til motorer </w:t>
+      </w:r>
+      <w:proofErr w:type="spellStart"/>
+      <w:r>
+        <w:rPr>
+          <w:lang w:val="nb-NO"/>
+        </w:rPr>
+        <w:t>osv</w:t>
+      </w:r>
+      <w:proofErr w:type="spellEnd"/>
+      <w:r>
+        <w:rPr>
+          <w:lang w:val="nb-NO"/>
+        </w:rPr>
+        <w:t xml:space="preserve"> og for å gå klar av hodet.</w:t>
       </w:r>
     </w:p>
     <w:p>
@@ -63,66 +91,158 @@
         <w:rPr>
           <w:lang w:val="nb-NO"/>
         </w:rPr>
-        <w:t xml:space="preserve"> Er det mulig å lage en arm med end effector ute på 70 cm lengde? </w:t>
-      </w:r>
-    </w:p>
-    <w:p>
-      <w:pPr>
-        <w:rPr>
-          <w:lang w:val="nb-NO"/>
-        </w:rPr>
-      </w:pPr>
-      <w:r>
-        <w:rPr>
-          <w:lang w:val="nb-NO"/>
-        </w:rPr>
-        <w:t>Om så det er mulig, er det estetisk? Praktisk? Effektivt? En mulig løsning er å ha en prismatic del av armen s</w:t>
-      </w:r>
-      <w:r>
-        <w:rPr>
-          <w:lang w:val="nb-NO"/>
-        </w:rPr>
-        <w:t xml:space="preserve">lik at roboten kan strekke seg i de tilfellene den trenger den ekstra lengden. Er ikke dette nesten hele tiden? Blir prismatic assemblyen tyngre for skulder enn en lang arm selv i kort modus? </w:t>
-      </w:r>
-    </w:p>
-    <w:p>
-      <w:pPr>
-        <w:rPr>
-          <w:lang w:val="nb-NO"/>
-        </w:rPr>
-      </w:pPr>
-    </w:p>
-    <w:p>
-      <w:pPr>
-        <w:rPr>
-          <w:lang w:val="nb-NO"/>
-        </w:rPr>
-      </w:pPr>
-      <w:r>
-        <w:rPr>
-          <w:lang w:val="nb-NO"/>
-        </w:rPr>
-        <w:t xml:space="preserve">Cad modell for en testplate ble utviklet, denne er laget kun for å få alle hullene på rett sted og få konturen riktig, og en flat overflate som utgangspunkt. Her var det mye konturer og geometri som måtte bli tatt hensyn til når modellen ble designet. </w:t>
-      </w:r>
-    </w:p>
-    <w:p>
-      <w:pPr>
-        <w:rPr>
-          <w:lang w:val="nb-NO"/>
-        </w:rPr>
-      </w:pPr>
-    </w:p>
-    <w:p>
-      <w:pPr>
-        <w:rPr>
-          <w:lang w:val="nb-NO"/>
-        </w:rPr>
-      </w:pPr>
-      <w:r>
-        <w:rPr>
-          <w:lang w:val="nb-NO"/>
-        </w:rPr>
-        <w:t xml:space="preserve">Gir er vanskelig å finne billig kompakt og stivt. Særlig i skulder der det skal være to motorer og 1:50 omsetning. Snekkegir (worm gir) er en god mulighet, siden det er mulig å få omsetningen vi ønsker med et </w:t>
+        <w:t xml:space="preserve"> Er det mulig å lage en arm med end </w:t>
+      </w:r>
+      <w:proofErr w:type="spellStart"/>
+      <w:r>
+        <w:rPr>
+          <w:lang w:val="nb-NO"/>
+        </w:rPr>
+        <w:t>effector</w:t>
+      </w:r>
+      <w:proofErr w:type="spellEnd"/>
+      <w:r>
+        <w:rPr>
+          <w:lang w:val="nb-NO"/>
+        </w:rPr>
+        <w:t xml:space="preserve"> ute på 70 cm lengde? </w:t>
+      </w:r>
+    </w:p>
+    <w:p>
+      <w:pPr>
+        <w:rPr>
+          <w:lang w:val="nb-NO"/>
+        </w:rPr>
+      </w:pPr>
+      <w:r>
+        <w:rPr>
+          <w:lang w:val="nb-NO"/>
+        </w:rPr>
+        <w:t xml:space="preserve">Om så det er mulig, er det estetisk? Praktisk? Effektivt? En mulig løsning er å ha en </w:t>
+      </w:r>
+      <w:proofErr w:type="spellStart"/>
+      <w:r>
+        <w:rPr>
+          <w:lang w:val="nb-NO"/>
+        </w:rPr>
+        <w:t>prismatic</w:t>
+      </w:r>
+      <w:proofErr w:type="spellEnd"/>
+      <w:r>
+        <w:rPr>
+          <w:lang w:val="nb-NO"/>
+        </w:rPr>
+        <w:t xml:space="preserve"> del av armen s</w:t>
+      </w:r>
+      <w:r>
+        <w:rPr>
+          <w:lang w:val="nb-NO"/>
+        </w:rPr>
+        <w:t xml:space="preserve">lik at roboten kan strekke seg i de tilfellene den trenger den ekstra lengden. Er ikke dette nesten hele tiden? Blir </w:t>
+      </w:r>
+      <w:proofErr w:type="spellStart"/>
+      <w:r>
+        <w:rPr>
+          <w:lang w:val="nb-NO"/>
+        </w:rPr>
+        <w:t>prismatic</w:t>
+      </w:r>
+      <w:proofErr w:type="spellEnd"/>
+      <w:r>
+        <w:rPr>
+          <w:lang w:val="nb-NO"/>
+        </w:rPr>
+        <w:t xml:space="preserve"> </w:t>
+      </w:r>
+      <w:proofErr w:type="spellStart"/>
+      <w:r>
+        <w:rPr>
+          <w:lang w:val="nb-NO"/>
+        </w:rPr>
+        <w:t>assemblyen</w:t>
+      </w:r>
+      <w:proofErr w:type="spellEnd"/>
+      <w:r>
+        <w:rPr>
+          <w:lang w:val="nb-NO"/>
+        </w:rPr>
+        <w:t xml:space="preserve"> tyngre for skulder enn en lang arm selv i kort modus? </w:t>
+      </w:r>
+    </w:p>
+    <w:p>
+      <w:pPr>
+        <w:rPr>
+          <w:lang w:val="nb-NO"/>
+        </w:rPr>
+      </w:pPr>
+    </w:p>
+    <w:p>
+      <w:pPr>
+        <w:rPr>
+          <w:lang w:val="nb-NO"/>
+        </w:rPr>
+      </w:pPr>
+      <w:proofErr w:type="spellStart"/>
+      <w:r>
+        <w:rPr>
+          <w:lang w:val="nb-NO"/>
+        </w:rPr>
+        <w:t>Cad</w:t>
+      </w:r>
+      <w:proofErr w:type="spellEnd"/>
+      <w:r>
+        <w:rPr>
+          <w:lang w:val="nb-NO"/>
+        </w:rPr>
+        <w:t xml:space="preserve"> modell for en testplate ble utviklet, denne er laget kun for å få alle hullene på rett sted og få konturen riktig, og en flat overflate som utgangspunkt. Her var det mye konturer og geometri som måtte bli tatt hensyn til når modellen ble designet. </w:t>
+      </w:r>
+    </w:p>
+    <w:p>
+      <w:pPr>
+        <w:rPr>
+          <w:lang w:val="nb-NO"/>
+        </w:rPr>
+      </w:pPr>
+    </w:p>
+    <w:p>
+      <w:pPr>
+        <w:rPr>
+          <w:lang w:val="nb-NO"/>
+        </w:rPr>
+      </w:pPr>
+      <w:r>
+        <w:rPr>
+          <w:lang w:val="nb-NO"/>
+        </w:rPr>
+        <w:t xml:space="preserve">Gir er vanskelig å finne billig kompakt og stivt. Særlig i skulder der det skal være to motorer og 1:50 omsetning. </w:t>
+      </w:r>
+      <w:proofErr w:type="spellStart"/>
+      <w:r>
+        <w:rPr>
+          <w:lang w:val="nb-NO"/>
+        </w:rPr>
+        <w:t>Snekkegir</w:t>
+      </w:r>
+      <w:proofErr w:type="spellEnd"/>
+      <w:r>
+        <w:rPr>
+          <w:lang w:val="nb-NO"/>
+        </w:rPr>
+        <w:t xml:space="preserve"> (</w:t>
+      </w:r>
+      <w:proofErr w:type="spellStart"/>
+      <w:r>
+        <w:rPr>
+          <w:lang w:val="nb-NO"/>
+        </w:rPr>
+        <w:t>worm</w:t>
+      </w:r>
+      <w:proofErr w:type="spellEnd"/>
+      <w:r>
+        <w:rPr>
+          <w:lang w:val="nb-NO"/>
+        </w:rPr>
+        <w:t xml:space="preserve"> gir) er en god mulighet, siden det er mulig å få omsetningen vi ønsker med et </w:t>
       </w:r>
       <w:r>
         <w:rPr>
@@ -134,7 +254,35 @@
         <w:rPr>
           <w:lang w:val="nb-NO"/>
         </w:rPr>
-        <w:t xml:space="preserve">par. Snekkegir holder igjen hvis motoren står stille: positivt og negativt. Motorene er egentlig sterke nok til å holde igjen, så det optimale hadde vært hvis vi kunne PID regulert i stedet for å belaste girene </w:t>
+        <w:t xml:space="preserve">par. </w:t>
+      </w:r>
+      <w:proofErr w:type="spellStart"/>
+      <w:r>
+        <w:rPr>
+          <w:lang w:val="nb-NO"/>
+        </w:rPr>
+        <w:t>Snekkegir</w:t>
+      </w:r>
+      <w:proofErr w:type="spellEnd"/>
+      <w:r>
+        <w:rPr>
+          <w:lang w:val="nb-NO"/>
+        </w:rPr>
+        <w:t xml:space="preserve"> holder igjen hvis motoren står stille: positivt og negativt. Motorene er egentlig sterke nok til å holde igjen, så det </w:t>
+      </w:r>
+      <w:proofErr w:type="gramStart"/>
+      <w:r>
+        <w:rPr>
+          <w:lang w:val="nb-NO"/>
+        </w:rPr>
+        <w:t>optimale</w:t>
+      </w:r>
+      <w:proofErr w:type="gramEnd"/>
+      <w:r>
+        <w:rPr>
+          <w:lang w:val="nb-NO"/>
+        </w:rPr>
+        <w:t xml:space="preserve"> hadde vært hvis vi kunne PID regulert i stedet for å belaste girene </w:t>
       </w:r>
       <w:r>
         <w:rPr>
@@ -148,11 +296,19 @@
         </w:rPr>
         <w:t xml:space="preserve">med backlash kreftene hver gang. </w:t>
       </w:r>
-      <w:r>
-        <w:rPr>
-          <w:lang w:val="nb-NO"/>
-        </w:rPr>
-        <w:t xml:space="preserve">Snekkegir er en god løsning i krage-leddet, der det kan tenkes at mindre energi vil gå til å holde skulderen ute, og dette er ikke ment som et bevegelig ledd under bruk av armen. </w:t>
+      <w:proofErr w:type="spellStart"/>
+      <w:r>
+        <w:rPr>
+          <w:lang w:val="nb-NO"/>
+        </w:rPr>
+        <w:t>Snekkegir</w:t>
+      </w:r>
+      <w:proofErr w:type="spellEnd"/>
+      <w:r>
+        <w:rPr>
+          <w:lang w:val="nb-NO"/>
+        </w:rPr>
+        <w:t xml:space="preserve"> er en god løsning i krage-leddet, der det kan tenkes at mindre energi vil gå til å holde skulderen ute, og dette er ikke ment som et bevegelig ledd under bruk av armen. </w:t>
       </w:r>
     </w:p>
     <w:p>
@@ -187,17 +343,39 @@
           <w:lang w:val="nb-NO"/>
         </w:rPr>
       </w:pPr>
-      <w:r>
-        <w:rPr>
-          <w:lang w:val="nb-NO"/>
-        </w:rPr>
-        <w:t>Budskjett!! Dette blir ganske d</w:t>
-      </w:r>
-      <w:r>
-        <w:rPr>
-          <w:lang w:val="nb-NO"/>
-        </w:rPr>
-        <w:t xml:space="preserve">yrt med tanke på motorer, gir og andre ubregnede kostnader, og siden det er ganske spesifikke krav for at armen skal </w:t>
+      <w:proofErr w:type="spellStart"/>
+      <w:r>
+        <w:rPr>
+          <w:lang w:val="nb-NO"/>
+        </w:rPr>
+        <w:t>Budskjett</w:t>
+      </w:r>
+      <w:proofErr w:type="spellEnd"/>
+      <w:r>
+        <w:rPr>
+          <w:lang w:val="nb-NO"/>
+        </w:rPr>
+        <w:t>!! Dette blir ganske d</w:t>
+      </w:r>
+      <w:r>
+        <w:rPr>
+          <w:lang w:val="nb-NO"/>
+        </w:rPr>
+        <w:t xml:space="preserve">yrt med tanke på motorer, gir og andre </w:t>
+      </w:r>
+      <w:proofErr w:type="spellStart"/>
+      <w:r>
+        <w:rPr>
+          <w:lang w:val="nb-NO"/>
+        </w:rPr>
+        <w:t>ubregnede</w:t>
+      </w:r>
+      <w:proofErr w:type="spellEnd"/>
+      <w:r>
+        <w:rPr>
+          <w:lang w:val="nb-NO"/>
+        </w:rPr>
+        <w:t xml:space="preserve"> kostnader, og siden det er ganske spesifikke krav for at armen skal </w:t>
       </w:r>
       <w:r>
         <w:rPr>
@@ -221,39 +399,123 @@
         <w:rPr>
           <w:lang w:val="nb-NO"/>
         </w:rPr>
-        <w:t xml:space="preserve"> Gir blir ca like dyrt, og så kommer komponenter som batteri osv i tillegg. </w:t>
-      </w:r>
-    </w:p>
-    <w:p>
-      <w:pPr>
-        <w:rPr>
-          <w:lang w:val="nb-NO"/>
-        </w:rPr>
-      </w:pPr>
-      <w:r>
-        <w:rPr>
-          <w:lang w:val="nb-NO"/>
-        </w:rPr>
-        <w:t xml:space="preserve">To armer vs en arm. Hvis Vi skal lage </w:t>
-      </w:r>
-      <w:r>
-        <w:rPr>
-          <w:lang w:val="nb-NO"/>
-        </w:rPr>
-        <w:t xml:space="preserve">en arm, trenger loomoen motvekt på andre siden. Vi har derfor alltid hatt lyst til å lage to armer. Det er planen at monteringsplate er det eneste som er forskjellig, og at det derfor blir minimalt med ekstra arbeid for å lage to armer, men </w:t>
-      </w:r>
-      <w:r>
-        <w:rPr>
-          <w:lang w:val="nb-NO"/>
-        </w:rPr>
-        <w:t xml:space="preserve">det blir ca dobbelt så dyrt. Det er </w:t>
+        <w:t xml:space="preserve"> Gir blir </w:t>
+      </w:r>
+      <w:proofErr w:type="spellStart"/>
+      <w:r>
+        <w:rPr>
+          <w:lang w:val="nb-NO"/>
+        </w:rPr>
+        <w:t>ca</w:t>
+      </w:r>
+      <w:proofErr w:type="spellEnd"/>
+      <w:r>
+        <w:rPr>
+          <w:lang w:val="nb-NO"/>
+        </w:rPr>
+        <w:t xml:space="preserve"> like dyrt, og så kommer komponenter som batteri </w:t>
+      </w:r>
+      <w:proofErr w:type="spellStart"/>
+      <w:r>
+        <w:rPr>
+          <w:lang w:val="nb-NO"/>
+        </w:rPr>
+        <w:t>osv</w:t>
+      </w:r>
+      <w:proofErr w:type="spellEnd"/>
+      <w:r>
+        <w:rPr>
+          <w:lang w:val="nb-NO"/>
+        </w:rPr>
+        <w:t xml:space="preserve"> i tillegg. </w:t>
+      </w:r>
+    </w:p>
+    <w:p>
+      <w:pPr>
+        <w:rPr>
+          <w:lang w:val="nb-NO"/>
+        </w:rPr>
+      </w:pPr>
+      <w:r>
+        <w:rPr>
+          <w:lang w:val="nb-NO"/>
+        </w:rPr>
+        <w:t xml:space="preserve">To armer </w:t>
+      </w:r>
+      <w:proofErr w:type="spellStart"/>
+      <w:r>
+        <w:rPr>
+          <w:lang w:val="nb-NO"/>
+        </w:rPr>
+        <w:t>vs</w:t>
+      </w:r>
+      <w:proofErr w:type="spellEnd"/>
+      <w:r>
+        <w:rPr>
+          <w:lang w:val="nb-NO"/>
+        </w:rPr>
+        <w:t xml:space="preserve"> en arm. Hvis Vi skal lage </w:t>
+      </w:r>
+      <w:r>
+        <w:rPr>
+          <w:lang w:val="nb-NO"/>
+        </w:rPr>
+        <w:t xml:space="preserve">en arm, trenger </w:t>
+      </w:r>
+      <w:proofErr w:type="spellStart"/>
+      <w:r>
+        <w:rPr>
+          <w:lang w:val="nb-NO"/>
+        </w:rPr>
+        <w:t>loomoen</w:t>
+      </w:r>
+      <w:proofErr w:type="spellEnd"/>
+      <w:r>
+        <w:rPr>
+          <w:lang w:val="nb-NO"/>
+        </w:rPr>
+        <w:t xml:space="preserve"> motvekt på andre siden. Vi har derfor alltid hatt lyst til å lage to armer. Det er planen at monteringsplate er det eneste som er forskjellig, og at det derfor blir minimalt med ekstra arbeid for å lage to armer, men </w:t>
+      </w:r>
+      <w:r>
+        <w:rPr>
+          <w:lang w:val="nb-NO"/>
+        </w:rPr>
+        <w:t xml:space="preserve">det blir </w:t>
+      </w:r>
+      <w:proofErr w:type="spellStart"/>
+      <w:r>
+        <w:rPr>
+          <w:lang w:val="nb-NO"/>
+        </w:rPr>
+        <w:t>ca</w:t>
+      </w:r>
+      <w:proofErr w:type="spellEnd"/>
+      <w:r>
+        <w:rPr>
+          <w:lang w:val="nb-NO"/>
+        </w:rPr>
+        <w:t xml:space="preserve"> dobbelt så dyrt. Det er </w:t>
       </w:r>
       <w:r>
         <w:rPr>
           <w:lang w:val="nb-NO"/>
         </w:rPr>
         <w:lastRenderedPageBreak/>
-        <w:t>også mulig å lage en enkelt arm som er festet på begge sider (Vi kaller ideen for monoarm) men det vil blokkere for en rekke sensorer og kameraer loomoen har fra fabrikk siden disse er posisjonert på midten.</w:t>
+        <w:t xml:space="preserve">også mulig å lage en enkelt arm som er festet på begge sider (Vi kaller ideen for monoarm) men det vil blokkere for en rekke sensorer og kameraer </w:t>
+      </w:r>
+      <w:proofErr w:type="spellStart"/>
+      <w:r>
+        <w:rPr>
+          <w:lang w:val="nb-NO"/>
+        </w:rPr>
+        <w:t>loomoen</w:t>
+      </w:r>
+      <w:proofErr w:type="spellEnd"/>
+      <w:r>
+        <w:rPr>
+          <w:lang w:val="nb-NO"/>
+        </w:rPr>
+        <w:t xml:space="preserve"> har fra fabrikk siden disse er posisjonert på midten.</w:t>
       </w:r>
     </w:p>
     <w:p>
@@ -272,7 +534,35 @@
         <w:rPr>
           <w:lang w:val="nb-NO"/>
         </w:rPr>
-        <w:t>februar fant vi ut at kragemekanismen er ubrukelig, altså at en fastmontert skulder kommer like langt bak som ved bruk av kragemekanismen… Omdesigning av skulderfeste må derfor gjøres med en mindre frihetsgrad.</w:t>
+        <w:t xml:space="preserve">februar fant vi ut at kragemekanismen er ubrukelig, altså at en fastmontert skulder kommer like langt bak som ved bruk av </w:t>
+      </w:r>
+      <w:proofErr w:type="gramStart"/>
+      <w:r>
+        <w:rPr>
+          <w:lang w:val="nb-NO"/>
+        </w:rPr>
+        <w:t>kragemekanismen…</w:t>
+      </w:r>
+      <w:proofErr w:type="gramEnd"/>
+      <w:r>
+        <w:rPr>
+          <w:lang w:val="nb-NO"/>
+        </w:rPr>
+        <w:t xml:space="preserve"> </w:t>
+      </w:r>
+      <w:proofErr w:type="spellStart"/>
+      <w:r>
+        <w:rPr>
+          <w:lang w:val="nb-NO"/>
+        </w:rPr>
+        <w:t>Omdesigning</w:t>
+      </w:r>
+      <w:proofErr w:type="spellEnd"/>
+      <w:r>
+        <w:rPr>
+          <w:lang w:val="nb-NO"/>
+        </w:rPr>
+        <w:t xml:space="preserve"> av skulderfeste må derfor gjøres med en mindre frihetsgrad.</w:t>
       </w:r>
       <w:r>
         <w:rPr>
@@ -291,45 +581,165 @@
         <w:rPr>
           <w:lang w:val="nb-NO"/>
         </w:rPr>
-        <w:t>3D printing av alle gir virker som den beste muligheten vi har, variere tykkelsen på giret for å tåle lasten. 0.8 Modul for å få kontakt mellom flest mulig tenner.</w:t>
-      </w:r>
-    </w:p>
-    <w:p>
-      <w:pPr>
-        <w:rPr>
-          <w:lang w:val="nb-NO"/>
-        </w:rPr>
-      </w:pPr>
-      <w:r>
-        <w:rPr>
-          <w:lang w:val="nb-NO"/>
-        </w:rPr>
-        <w:t xml:space="preserve">Beltedrift? Det vil gjøre det mulig å 3D printe girene, men det tar mer plass. </w:t>
-      </w:r>
-      <w:r>
-        <w:rPr>
-          <w:lang w:val="nb-NO"/>
-        </w:rPr>
-        <w:t xml:space="preserve">Uten å ha regnet noe på kreftene i det lille belte-giret, vil det kanskje være fordelaktig å kjøpe det lille, også kan man heller lage det store. Grunnen er at det lille vil ha mye større belastning på grunn av at det er såpass lite. </w:t>
-      </w:r>
-    </w:p>
-    <w:p>
-      <w:pPr>
-        <w:rPr>
-          <w:lang w:val="nb-NO"/>
-        </w:rPr>
-      </w:pPr>
-      <w:r>
-        <w:rPr>
-          <w:lang w:val="nb-NO"/>
-        </w:rPr>
-        <w:t>Twin motor eller mono motor?</w:t>
-      </w:r>
-      <w:r>
-        <w:rPr>
-          <w:lang w:val="nb-NO"/>
-        </w:rPr>
-        <w:t xml:space="preserve"> Hvis det finnes en motor med dobbelt så mye torque, så er det mye enklere å kjøre mono motor. Dette er siden det blir flere kontrollproblemer med å bruke to motorer på samme belte. Man må ha en slave og en master, siden de vil begynne å krangle selv ved små forskjeller i fart. Hvis motoren spinner på 13 rpm og den tror den spinner på 13.5, vil den begynne å bremse, så hvis denne rpm en kommer fra den andre motoren, vil de jobbe mot hverandre. Det er derfor viktig å bare kjøre torque kontoll på slave, og fartskontroll på master. </w:t>
+        <w:t xml:space="preserve">3D </w:t>
+      </w:r>
+      <w:proofErr w:type="spellStart"/>
+      <w:r>
+        <w:rPr>
+          <w:lang w:val="nb-NO"/>
+        </w:rPr>
+        <w:t>printing</w:t>
+      </w:r>
+      <w:proofErr w:type="spellEnd"/>
+      <w:r>
+        <w:rPr>
+          <w:lang w:val="nb-NO"/>
+        </w:rPr>
+        <w:t xml:space="preserve"> av alle gir virker som den beste muligheten vi har, variere tykkelsen på giret for å tåle lasten. 0.8 Modul for å få kontakt mellom flest mulig tenner.</w:t>
+      </w:r>
+    </w:p>
+    <w:p>
+      <w:pPr>
+        <w:rPr>
+          <w:lang w:val="nb-NO"/>
+        </w:rPr>
+      </w:pPr>
+      <w:r>
+        <w:rPr>
+          <w:lang w:val="nb-NO"/>
+        </w:rPr>
+        <w:t xml:space="preserve">Beltedrift? Det vil gjøre det mulig å 3D </w:t>
+      </w:r>
+      <w:proofErr w:type="spellStart"/>
+      <w:r>
+        <w:rPr>
+          <w:lang w:val="nb-NO"/>
+        </w:rPr>
+        <w:t>printe</w:t>
+      </w:r>
+      <w:proofErr w:type="spellEnd"/>
+      <w:r>
+        <w:rPr>
+          <w:lang w:val="nb-NO"/>
+        </w:rPr>
+        <w:t xml:space="preserve"> girene, men det tar mer plass. </w:t>
+      </w:r>
+      <w:r>
+        <w:rPr>
+          <w:lang w:val="nb-NO"/>
+        </w:rPr>
+        <w:t xml:space="preserve">Uten å ha </w:t>
+      </w:r>
+      <w:proofErr w:type="spellStart"/>
+      <w:r>
+        <w:rPr>
+          <w:lang w:val="nb-NO"/>
+        </w:rPr>
+        <w:t>regnet</w:t>
+      </w:r>
+      <w:proofErr w:type="spellEnd"/>
+      <w:r>
+        <w:rPr>
+          <w:lang w:val="nb-NO"/>
+        </w:rPr>
+        <w:t xml:space="preserve"> noe på kreftene i det lille belte-giret, vil det kanskje være fordelaktig å kjøpe det lille, også kan man heller lage det store. Grunnen er at det lille vil ha mye større belastning på grunn av at det er såpass lite. </w:t>
+      </w:r>
+    </w:p>
+    <w:p>
+      <w:pPr>
+        <w:rPr>
+          <w:lang w:val="nb-NO"/>
+        </w:rPr>
+      </w:pPr>
+      <w:proofErr w:type="spellStart"/>
+      <w:r>
+        <w:rPr>
+          <w:lang w:val="nb-NO"/>
+        </w:rPr>
+        <w:t>Twin</w:t>
+      </w:r>
+      <w:proofErr w:type="spellEnd"/>
+      <w:r>
+        <w:rPr>
+          <w:lang w:val="nb-NO"/>
+        </w:rPr>
+        <w:t xml:space="preserve"> motor eller mono motor?</w:t>
+      </w:r>
+      <w:r>
+        <w:rPr>
+          <w:lang w:val="nb-NO"/>
+        </w:rPr>
+        <w:t xml:space="preserve"> Hvis det finnes en motor med dobbelt så mye </w:t>
+      </w:r>
+      <w:proofErr w:type="spellStart"/>
+      <w:r>
+        <w:rPr>
+          <w:lang w:val="nb-NO"/>
+        </w:rPr>
+        <w:t>torque</w:t>
+      </w:r>
+      <w:proofErr w:type="spellEnd"/>
+      <w:r>
+        <w:rPr>
+          <w:lang w:val="nb-NO"/>
+        </w:rPr>
+        <w:t xml:space="preserve">, så er det mye enklere å kjøre mono motor. Dette er siden det blir flere kontrollproblemer med å bruke to motorer på samme belte. Man må ha en slave og en master, siden de vil begynne å krangle selv ved små forskjeller i fart. Hvis motoren spinner på 13 </w:t>
+      </w:r>
+      <w:proofErr w:type="spellStart"/>
+      <w:r>
+        <w:rPr>
+          <w:lang w:val="nb-NO"/>
+        </w:rPr>
+        <w:t>rpm</w:t>
+      </w:r>
+      <w:proofErr w:type="spellEnd"/>
+      <w:r>
+        <w:rPr>
+          <w:lang w:val="nb-NO"/>
+        </w:rPr>
+        <w:t xml:space="preserve"> og den tror den spinner på 13.5, vil den begynne å bremse, så hvis denne </w:t>
+      </w:r>
+      <w:proofErr w:type="spellStart"/>
+      <w:r>
+        <w:rPr>
+          <w:lang w:val="nb-NO"/>
+        </w:rPr>
+        <w:t>rpm</w:t>
+      </w:r>
+      <w:proofErr w:type="spellEnd"/>
+      <w:r>
+        <w:rPr>
+          <w:lang w:val="nb-NO"/>
+        </w:rPr>
+        <w:t xml:space="preserve"> en kommer fra den andre motoren, vil de jobbe mot hverandre. Det er derfor viktig å bare kjøre </w:t>
+      </w:r>
+      <w:proofErr w:type="spellStart"/>
+      <w:r>
+        <w:rPr>
+          <w:lang w:val="nb-NO"/>
+        </w:rPr>
+        <w:t>torque</w:t>
+      </w:r>
+      <w:proofErr w:type="spellEnd"/>
+      <w:r>
+        <w:rPr>
+          <w:lang w:val="nb-NO"/>
+        </w:rPr>
+        <w:t xml:space="preserve"> </w:t>
+      </w:r>
+      <w:proofErr w:type="spellStart"/>
+      <w:r>
+        <w:rPr>
+          <w:lang w:val="nb-NO"/>
+        </w:rPr>
+        <w:t>kontoll</w:t>
+      </w:r>
+      <w:proofErr w:type="spellEnd"/>
+      <w:r>
+        <w:rPr>
+          <w:lang w:val="nb-NO"/>
+        </w:rPr>
+        <w:t xml:space="preserve"> på slave, og fartskontroll på master. </w:t>
       </w:r>
     </w:p>
     <w:p>
@@ -360,13 +770,41 @@
         <w:rPr>
           <w:lang w:val="nb-NO"/>
         </w:rPr>
-        <w:t xml:space="preserve">riktig rpm. </w:t>
-      </w:r>
-      <w:r>
-        <w:rPr>
-          <w:lang w:val="nb-NO"/>
-        </w:rPr>
-        <w:t xml:space="preserve">Vi fant en motor med dobbelt så mye torque, men den kostet </w:t>
+        <w:t xml:space="preserve">riktig </w:t>
+      </w:r>
+      <w:proofErr w:type="spellStart"/>
+      <w:r>
+        <w:rPr>
+          <w:lang w:val="nb-NO"/>
+        </w:rPr>
+        <w:t>rpm</w:t>
+      </w:r>
+      <w:proofErr w:type="spellEnd"/>
+      <w:r>
+        <w:rPr>
+          <w:lang w:val="nb-NO"/>
+        </w:rPr>
+        <w:t xml:space="preserve">. </w:t>
+      </w:r>
+      <w:r>
+        <w:rPr>
+          <w:lang w:val="nb-NO"/>
+        </w:rPr>
+        <w:t xml:space="preserve">Vi fant en motor med dobbelt så mye </w:t>
+      </w:r>
+      <w:proofErr w:type="spellStart"/>
+      <w:r>
+        <w:rPr>
+          <w:lang w:val="nb-NO"/>
+        </w:rPr>
+        <w:t>torque</w:t>
+      </w:r>
+      <w:proofErr w:type="spellEnd"/>
+      <w:r>
+        <w:rPr>
+          <w:lang w:val="nb-NO"/>
+        </w:rPr>
+        <w:t xml:space="preserve">, men den kostet </w:t>
       </w:r>
       <w:r>
         <w:rPr>
@@ -405,20 +843,51 @@
         <w:rPr>
           <w:lang w:val="nb-NO"/>
         </w:rPr>
-        <w:t xml:space="preserve">Roller vs ball </w:t>
-      </w:r>
-      <w:r>
-        <w:rPr>
-          <w:lang w:val="nb-NO"/>
-        </w:rPr>
-        <w:t>bearing: (</w:t>
-      </w:r>
-      <w:r>
-        <w:rPr>
-          <w:lang w:val="nb-NO"/>
-        </w:rPr>
-        <w:t xml:space="preserve">vs </w:t>
-      </w:r>
+        <w:t xml:space="preserve">Roller </w:t>
+      </w:r>
+      <w:proofErr w:type="spellStart"/>
+      <w:r>
+        <w:rPr>
+          <w:lang w:val="nb-NO"/>
+        </w:rPr>
+        <w:t>vs</w:t>
+      </w:r>
+      <w:proofErr w:type="spellEnd"/>
+      <w:r>
+        <w:rPr>
+          <w:lang w:val="nb-NO"/>
+        </w:rPr>
+        <w:t xml:space="preserve"> ball </w:t>
+      </w:r>
+      <w:proofErr w:type="spellStart"/>
+      <w:r>
+        <w:rPr>
+          <w:lang w:val="nb-NO"/>
+        </w:rPr>
+        <w:t>bearing</w:t>
+      </w:r>
+      <w:proofErr w:type="spellEnd"/>
+      <w:r>
+        <w:rPr>
+          <w:lang w:val="nb-NO"/>
+        </w:rPr>
+        <w:t>: (</w:t>
+      </w:r>
+      <w:proofErr w:type="spellStart"/>
+      <w:r>
+        <w:rPr>
+          <w:lang w:val="nb-NO"/>
+        </w:rPr>
+        <w:t>vs</w:t>
+      </w:r>
+      <w:proofErr w:type="spellEnd"/>
+      <w:r>
+        <w:rPr>
+          <w:lang w:val="nb-NO"/>
+        </w:rPr>
+        <w:t xml:space="preserve"> </w:t>
+      </w:r>
+      <w:proofErr w:type="spellStart"/>
       <w:r>
         <w:rPr>
           <w:lang w:val="nb-NO"/>
@@ -429,47 +898,258 @@
         <w:rPr>
           <w:lang w:val="nb-NO"/>
         </w:rPr>
-        <w:t>ing)</w:t>
-      </w:r>
-    </w:p>
-    <w:p>
-      <w:pPr>
-        <w:rPr>
-          <w:lang w:val="nb-NO"/>
-        </w:rPr>
-      </w:pPr>
-      <w:r>
-        <w:rPr>
-          <w:lang w:val="nb-NO"/>
-        </w:rPr>
-        <w:t xml:space="preserve">Prisforskjell er så liten at den er neglisjerbar. Det er godt nok utvalg på RS til at vi kan kjøpe det vi trenger uansett valg. Ball bearing er litt lavere, og roller er litt smalere. Roller er sterkere men ball trengs aldri å smøres siden den er sealed. Til Ideler hjulet må vi bruke Roller, da det ikke er plass til en ballbearing. Vi har også kikket på bushinger, men de er for høye, og mye dyrere. Eneste muligheten ville vært å lage de selv, men bearingene er såpass billige (under 50 kr per) så vi går for en type bearing. </w:t>
-      </w:r>
-    </w:p>
-    <w:p>
-      <w:pPr>
-        <w:rPr>
-          <w:lang w:val="nb-NO"/>
-        </w:rPr>
-      </w:pPr>
-      <w:r>
-        <w:rPr>
-          <w:lang w:val="nb-NO"/>
-        </w:rPr>
-        <w:t>Det blir brukt en miniature ball bearing istedenfor en roller bearing siden ball bearing er lukket og ikke trengs å smøres som gir mindre vedlikehold.</w:t>
-      </w:r>
-    </w:p>
-    <w:p>
-      <w:pPr>
-        <w:rPr>
-          <w:lang w:val="nb-NO"/>
-        </w:rPr>
-      </w:pPr>
-      <w:r>
-        <w:rPr>
-          <w:lang w:val="nb-NO"/>
-        </w:rPr>
-        <w:t>Med tanke på at armen skal ha en lateral frihetsgrad i skulderleddet, vil det bli bending i skulderakslingen. For å kunne sette litt preload på akselfestingen, valgte vi å gå for en thrustbearing</w:t>
-      </w:r>
+        <w:t>ing</w:t>
+      </w:r>
+      <w:proofErr w:type="spellEnd"/>
+      <w:r>
+        <w:rPr>
+          <w:lang w:val="nb-NO"/>
+        </w:rPr>
+        <w:t>)</w:t>
+      </w:r>
+    </w:p>
+    <w:p>
+      <w:pPr>
+        <w:rPr>
+          <w:lang w:val="nb-NO"/>
+        </w:rPr>
+      </w:pPr>
+      <w:r>
+        <w:rPr>
+          <w:lang w:val="nb-NO"/>
+        </w:rPr>
+        <w:t xml:space="preserve">Prisforskjell er så liten at den er neglisjerbar. Det er godt nok utvalg på RS til at vi kan kjøpe det vi trenger uansett valg. Ball </w:t>
+      </w:r>
+      <w:proofErr w:type="spellStart"/>
+      <w:r>
+        <w:rPr>
+          <w:lang w:val="nb-NO"/>
+        </w:rPr>
+        <w:t>bearing</w:t>
+      </w:r>
+      <w:proofErr w:type="spellEnd"/>
+      <w:r>
+        <w:rPr>
+          <w:lang w:val="nb-NO"/>
+        </w:rPr>
+        <w:t xml:space="preserve"> er litt lavere, og roller er litt smalere. Roller er </w:t>
+      </w:r>
+      <w:proofErr w:type="gramStart"/>
+      <w:r>
+        <w:rPr>
+          <w:lang w:val="nb-NO"/>
+        </w:rPr>
+        <w:t>sterkere</w:t>
+      </w:r>
+      <w:proofErr w:type="gramEnd"/>
+      <w:r>
+        <w:rPr>
+          <w:lang w:val="nb-NO"/>
+        </w:rPr>
+        <w:t xml:space="preserve"> men ball trengs aldri å smøres siden den er </w:t>
+      </w:r>
+      <w:proofErr w:type="spellStart"/>
+      <w:r>
+        <w:rPr>
+          <w:lang w:val="nb-NO"/>
+        </w:rPr>
+        <w:t>sealed</w:t>
+      </w:r>
+      <w:proofErr w:type="spellEnd"/>
+      <w:r>
+        <w:rPr>
+          <w:lang w:val="nb-NO"/>
+        </w:rPr>
+        <w:t xml:space="preserve">. Til </w:t>
+      </w:r>
+      <w:proofErr w:type="spellStart"/>
+      <w:r>
+        <w:rPr>
+          <w:lang w:val="nb-NO"/>
+        </w:rPr>
+        <w:t>Ideler</w:t>
+      </w:r>
+      <w:proofErr w:type="spellEnd"/>
+      <w:r>
+        <w:rPr>
+          <w:lang w:val="nb-NO"/>
+        </w:rPr>
+        <w:t xml:space="preserve"> hjulet må vi bruke Roller, da det ikke er plass til en </w:t>
+      </w:r>
+      <w:proofErr w:type="spellStart"/>
+      <w:r>
+        <w:rPr>
+          <w:lang w:val="nb-NO"/>
+        </w:rPr>
+        <w:t>ballbearing</w:t>
+      </w:r>
+      <w:proofErr w:type="spellEnd"/>
+      <w:r>
+        <w:rPr>
+          <w:lang w:val="nb-NO"/>
+        </w:rPr>
+        <w:t xml:space="preserve">. Vi har også kikket på </w:t>
+      </w:r>
+      <w:proofErr w:type="spellStart"/>
+      <w:r>
+        <w:rPr>
+          <w:lang w:val="nb-NO"/>
+        </w:rPr>
+        <w:t>bushinger</w:t>
+      </w:r>
+      <w:proofErr w:type="spellEnd"/>
+      <w:r>
+        <w:rPr>
+          <w:lang w:val="nb-NO"/>
+        </w:rPr>
+        <w:t xml:space="preserve">, men de er for høye, og mye dyrere. Eneste muligheten ville vært å lage de selv, men </w:t>
+      </w:r>
+      <w:proofErr w:type="spellStart"/>
+      <w:r>
+        <w:rPr>
+          <w:lang w:val="nb-NO"/>
+        </w:rPr>
+        <w:t>bearingene</w:t>
+      </w:r>
+      <w:proofErr w:type="spellEnd"/>
+      <w:r>
+        <w:rPr>
+          <w:lang w:val="nb-NO"/>
+        </w:rPr>
+        <w:t xml:space="preserve"> er såpass billige (under 50 kr per) så vi går for en type </w:t>
+      </w:r>
+      <w:proofErr w:type="spellStart"/>
+      <w:r>
+        <w:rPr>
+          <w:lang w:val="nb-NO"/>
+        </w:rPr>
+        <w:t>bearing</w:t>
+      </w:r>
+      <w:proofErr w:type="spellEnd"/>
+      <w:r>
+        <w:rPr>
+          <w:lang w:val="nb-NO"/>
+        </w:rPr>
+        <w:t xml:space="preserve">. </w:t>
+      </w:r>
+    </w:p>
+    <w:p>
+      <w:pPr>
+        <w:rPr>
+          <w:lang w:val="nb-NO"/>
+        </w:rPr>
+      </w:pPr>
+      <w:r>
+        <w:rPr>
+          <w:lang w:val="nb-NO"/>
+        </w:rPr>
+        <w:t xml:space="preserve">Det blir brukt en </w:t>
+      </w:r>
+      <w:proofErr w:type="spellStart"/>
+      <w:r>
+        <w:rPr>
+          <w:lang w:val="nb-NO"/>
+        </w:rPr>
+        <w:t>miniature</w:t>
+      </w:r>
+      <w:proofErr w:type="spellEnd"/>
+      <w:r>
+        <w:rPr>
+          <w:lang w:val="nb-NO"/>
+        </w:rPr>
+        <w:t xml:space="preserve"> ball </w:t>
+      </w:r>
+      <w:proofErr w:type="spellStart"/>
+      <w:r>
+        <w:rPr>
+          <w:lang w:val="nb-NO"/>
+        </w:rPr>
+        <w:t>bearing</w:t>
+      </w:r>
+      <w:proofErr w:type="spellEnd"/>
+      <w:r>
+        <w:rPr>
+          <w:lang w:val="nb-NO"/>
+        </w:rPr>
+        <w:t xml:space="preserve"> istedenfor en roller </w:t>
+      </w:r>
+      <w:proofErr w:type="spellStart"/>
+      <w:r>
+        <w:rPr>
+          <w:lang w:val="nb-NO"/>
+        </w:rPr>
+        <w:t>bearing</w:t>
+      </w:r>
+      <w:proofErr w:type="spellEnd"/>
+      <w:r>
+        <w:rPr>
+          <w:lang w:val="nb-NO"/>
+        </w:rPr>
+        <w:t xml:space="preserve"> siden ball </w:t>
+      </w:r>
+      <w:proofErr w:type="spellStart"/>
+      <w:r>
+        <w:rPr>
+          <w:lang w:val="nb-NO"/>
+        </w:rPr>
+        <w:t>bearing</w:t>
+      </w:r>
+      <w:proofErr w:type="spellEnd"/>
+      <w:r>
+        <w:rPr>
+          <w:lang w:val="nb-NO"/>
+        </w:rPr>
+        <w:t xml:space="preserve"> er lukket og ikke trengs å smøres som gir mindre vedlikehold.</w:t>
+      </w:r>
+    </w:p>
+    <w:p>
+      <w:pPr>
+        <w:rPr>
+          <w:lang w:val="nb-NO"/>
+        </w:rPr>
+      </w:pPr>
+      <w:r>
+        <w:rPr>
+          <w:lang w:val="nb-NO"/>
+        </w:rPr>
+        <w:t xml:space="preserve">Med tanke på at armen skal ha en lateral frihetsgrad i skulderleddet, vil det bli </w:t>
+      </w:r>
+      <w:proofErr w:type="spellStart"/>
+      <w:r>
+        <w:rPr>
+          <w:lang w:val="nb-NO"/>
+        </w:rPr>
+        <w:t>bending</w:t>
+      </w:r>
+      <w:proofErr w:type="spellEnd"/>
+      <w:r>
+        <w:rPr>
+          <w:lang w:val="nb-NO"/>
+        </w:rPr>
+        <w:t xml:space="preserve"> i skulderakslingen. For å kunne sette litt </w:t>
+      </w:r>
+      <w:proofErr w:type="spellStart"/>
+      <w:r>
+        <w:rPr>
+          <w:lang w:val="nb-NO"/>
+        </w:rPr>
+        <w:t>preload</w:t>
+      </w:r>
+      <w:proofErr w:type="spellEnd"/>
+      <w:r>
+        <w:rPr>
+          <w:lang w:val="nb-NO"/>
+        </w:rPr>
+        <w:t xml:space="preserve"> på akselfestingen, valgte vi å gå for en </w:t>
+      </w:r>
+      <w:proofErr w:type="spellStart"/>
+      <w:r>
+        <w:rPr>
+          <w:lang w:val="nb-NO"/>
+        </w:rPr>
+        <w:t>thrustbearing</w:t>
+      </w:r>
+      <w:proofErr w:type="spellEnd"/>
       <w:r>
         <w:rPr>
           <w:lang w:val="nb-NO"/>
@@ -494,7 +1174,21 @@
         <w:rPr>
           <w:lang w:val="nb-NO"/>
         </w:rPr>
-        <w:t>For aksling til pulley blir en M10 bolt brukt som aksling hvor det bl</w:t>
+        <w:t xml:space="preserve">For aksling til </w:t>
+      </w:r>
+      <w:proofErr w:type="spellStart"/>
+      <w:r>
+        <w:rPr>
+          <w:lang w:val="nb-NO"/>
+        </w:rPr>
+        <w:t>pulley</w:t>
+      </w:r>
+      <w:proofErr w:type="spellEnd"/>
+      <w:r>
+        <w:rPr>
+          <w:lang w:val="nb-NO"/>
+        </w:rPr>
+        <w:t xml:space="preserve"> blir en M10 bolt brukt som aksling hvor det bl</w:t>
       </w:r>
       <w:r>
         <w:rPr>
@@ -506,8 +1200,58 @@
         <w:rPr>
           <w:lang w:val="nb-NO"/>
         </w:rPr>
-        <w:t>r montert en mutter for å feste akslingen til mellomplaten (metalstiffbracket) og det som går gjennom pulley blir maskinert ned til 8mm og to miniature ball bearing</w:t>
-      </w:r>
+        <w:t>r montert en mutter for å feste akslingen til mellomplaten (</w:t>
+      </w:r>
+      <w:proofErr w:type="spellStart"/>
+      <w:r>
+        <w:rPr>
+          <w:lang w:val="nb-NO"/>
+        </w:rPr>
+        <w:t>metalstiffbracket</w:t>
+      </w:r>
+      <w:proofErr w:type="spellEnd"/>
+      <w:r>
+        <w:rPr>
+          <w:lang w:val="nb-NO"/>
+        </w:rPr>
+        <w:t xml:space="preserve">) og det som går gjennom </w:t>
+      </w:r>
+      <w:proofErr w:type="spellStart"/>
+      <w:r>
+        <w:rPr>
+          <w:lang w:val="nb-NO"/>
+        </w:rPr>
+        <w:t>pulley</w:t>
+      </w:r>
+      <w:proofErr w:type="spellEnd"/>
+      <w:r>
+        <w:rPr>
+          <w:lang w:val="nb-NO"/>
+        </w:rPr>
+        <w:t xml:space="preserve"> blir maskinert ned til 8mm og to </w:t>
+      </w:r>
+      <w:proofErr w:type="spellStart"/>
+      <w:r>
+        <w:rPr>
+          <w:lang w:val="nb-NO"/>
+        </w:rPr>
+        <w:t>miniature</w:t>
+      </w:r>
+      <w:proofErr w:type="spellEnd"/>
+      <w:r>
+        <w:rPr>
+          <w:lang w:val="nb-NO"/>
+        </w:rPr>
+        <w:t xml:space="preserve"> ball </w:t>
+      </w:r>
+      <w:proofErr w:type="spellStart"/>
+      <w:r>
+        <w:rPr>
+          <w:lang w:val="nb-NO"/>
+        </w:rPr>
+        <w:t>bearing</w:t>
+      </w:r>
+      <w:proofErr w:type="spellEnd"/>
       <w:r>
         <w:rPr>
           <w:lang w:val="nb-NO"/>
@@ -542,7 +1286,21 @@
         <w:rPr>
           <w:lang w:val="nb-NO"/>
         </w:rPr>
-        <w:t xml:space="preserve">tet en simering (C/E-ring) for å holde </w:t>
+        <w:t xml:space="preserve">tet en </w:t>
+      </w:r>
+      <w:proofErr w:type="spellStart"/>
+      <w:r>
+        <w:rPr>
+          <w:lang w:val="nb-NO"/>
+        </w:rPr>
+        <w:t>simering</w:t>
+      </w:r>
+      <w:proofErr w:type="spellEnd"/>
+      <w:r>
+        <w:rPr>
+          <w:lang w:val="nb-NO"/>
+        </w:rPr>
+        <w:t xml:space="preserve"> (C/E-ring) for å holde </w:t>
       </w:r>
       <w:r>
         <w:rPr>
@@ -560,7 +1318,21 @@
         <w:rPr>
           <w:lang w:val="nb-NO"/>
         </w:rPr>
-        <w:t xml:space="preserve"> Etter litt mer vurdering blir det ikke nødvendig med thrustbearing i skulder siden vi velger å ikke ha lateralbevegelse</w:t>
+        <w:t xml:space="preserve"> Etter litt mer vurdering blir det ikke nødvendig med </w:t>
+      </w:r>
+      <w:proofErr w:type="spellStart"/>
+      <w:r>
+        <w:rPr>
+          <w:lang w:val="nb-NO"/>
+        </w:rPr>
+        <w:t>thrustbearing</w:t>
+      </w:r>
+      <w:proofErr w:type="spellEnd"/>
+      <w:r>
+        <w:rPr>
+          <w:lang w:val="nb-NO"/>
+        </w:rPr>
+        <w:t xml:space="preserve"> i skulder siden vi velger å ikke ha lateralbevegelse</w:t>
       </w:r>
     </w:p>
     <w:p>
@@ -581,46 +1353,172 @@
         <w:rPr>
           <w:lang w:val="nb-NO"/>
         </w:rPr>
-        <w:t>12 v vs 24 v</w:t>
-      </w:r>
-    </w:p>
-    <w:p>
-      <w:pPr>
-        <w:rPr>
-          <w:lang w:val="nb-NO"/>
-        </w:rPr>
-      </w:pPr>
-      <w:r>
-        <w:rPr>
-          <w:lang w:val="nb-NO"/>
-        </w:rPr>
-        <w:t xml:space="preserve">Siden uttaket på Loomoen er 24V og 1A, har vi for lite effekt til å kjøre armene direkte fra dette. Så vi trenger en batteripakke. Denne planlegger vi å sette sammen selv fra celler de har liggende på UiA, og en batterikontroller. Da er spørsmålet om vi skal lage et 12 volts batteri eller et 24 volts batteri. Valget baseres på motorvalget. </w:t>
-      </w:r>
-    </w:p>
-    <w:p>
-      <w:pPr>
-        <w:rPr>
-          <w:lang w:val="nb-NO"/>
-        </w:rPr>
-      </w:pPr>
-      <w:r>
-        <w:rPr>
-          <w:lang w:val="nb-NO"/>
-        </w:rPr>
-        <w:t xml:space="preserve">Alle motorer har et spektet man kan kjøre motorene innen, men går man veldig mye over motorens spennings rating, brennes motoren fortere. </w:t>
-      </w:r>
-    </w:p>
-    <w:p>
-      <w:pPr>
-        <w:rPr>
-          <w:lang w:val="nb-NO"/>
-        </w:rPr>
-      </w:pPr>
-      <w:r>
-        <w:rPr>
-          <w:lang w:val="nb-NO"/>
-        </w:rPr>
-        <w:t xml:space="preserve">12 volt motorer er mye enklere å få tak i på sider som dfrobot, RS eller robotshop. Alle sidene har gode 12 volts motorer men litt forskjellig styrke på de. Motoren med høyest torque ved høyest effektivitet var en fra dfrobot. </w:t>
+        <w:t xml:space="preserve">12 v </w:t>
+      </w:r>
+      <w:proofErr w:type="spellStart"/>
+      <w:r>
+        <w:rPr>
+          <w:lang w:val="nb-NO"/>
+        </w:rPr>
+        <w:t>vs</w:t>
+      </w:r>
+      <w:proofErr w:type="spellEnd"/>
+      <w:r>
+        <w:rPr>
+          <w:lang w:val="nb-NO"/>
+        </w:rPr>
+        <w:t xml:space="preserve"> 24 v</w:t>
+      </w:r>
+    </w:p>
+    <w:p>
+      <w:pPr>
+        <w:rPr>
+          <w:lang w:val="nb-NO"/>
+        </w:rPr>
+      </w:pPr>
+      <w:r>
+        <w:rPr>
+          <w:lang w:val="nb-NO"/>
+        </w:rPr>
+        <w:t xml:space="preserve">Siden uttaket på </w:t>
+      </w:r>
+      <w:proofErr w:type="spellStart"/>
+      <w:r>
+        <w:rPr>
+          <w:lang w:val="nb-NO"/>
+        </w:rPr>
+        <w:t>Loomoen</w:t>
+      </w:r>
+      <w:proofErr w:type="spellEnd"/>
+      <w:r>
+        <w:rPr>
+          <w:lang w:val="nb-NO"/>
+        </w:rPr>
+        <w:t xml:space="preserve"> er 24V og 1A, har vi for lite effekt til å kjøre armene direkte fra dette. Så vi trenger en batteripakke. Denne planlegger vi å sette sammen selv fra celler de har liggende på </w:t>
+      </w:r>
+      <w:proofErr w:type="spellStart"/>
+      <w:r>
+        <w:rPr>
+          <w:lang w:val="nb-NO"/>
+        </w:rPr>
+        <w:t>UiA</w:t>
+      </w:r>
+      <w:proofErr w:type="spellEnd"/>
+      <w:r>
+        <w:rPr>
+          <w:lang w:val="nb-NO"/>
+        </w:rPr>
+        <w:t xml:space="preserve">, og en batterikontroller. Da er spørsmålet om vi skal lage et 12 volts batteri eller et 24 volts batteri. Valget baseres på motorvalget. </w:t>
+      </w:r>
+    </w:p>
+    <w:p>
+      <w:pPr>
+        <w:rPr>
+          <w:lang w:val="nb-NO"/>
+        </w:rPr>
+      </w:pPr>
+      <w:r>
+        <w:rPr>
+          <w:lang w:val="nb-NO"/>
+        </w:rPr>
+        <w:t xml:space="preserve">Alle motorer har et </w:t>
+      </w:r>
+      <w:proofErr w:type="spellStart"/>
+      <w:r>
+        <w:rPr>
+          <w:lang w:val="nb-NO"/>
+        </w:rPr>
+        <w:t>spektet</w:t>
+      </w:r>
+      <w:proofErr w:type="spellEnd"/>
+      <w:r>
+        <w:rPr>
+          <w:lang w:val="nb-NO"/>
+        </w:rPr>
+        <w:t xml:space="preserve"> man kan kjøre motorene innen, men går man veldig mye over motorens spennings </w:t>
+      </w:r>
+      <w:proofErr w:type="spellStart"/>
+      <w:r>
+        <w:rPr>
+          <w:lang w:val="nb-NO"/>
+        </w:rPr>
+        <w:t>rating</w:t>
+      </w:r>
+      <w:proofErr w:type="spellEnd"/>
+      <w:r>
+        <w:rPr>
+          <w:lang w:val="nb-NO"/>
+        </w:rPr>
+        <w:t xml:space="preserve">, brennes motoren fortere. </w:t>
+      </w:r>
+    </w:p>
+    <w:p>
+      <w:pPr>
+        <w:rPr>
+          <w:lang w:val="nb-NO"/>
+        </w:rPr>
+      </w:pPr>
+      <w:r>
+        <w:rPr>
+          <w:lang w:val="nb-NO"/>
+        </w:rPr>
+        <w:t xml:space="preserve">12 volt motorer er mye enklere å få tak i på sider som </w:t>
+      </w:r>
+      <w:proofErr w:type="spellStart"/>
+      <w:r>
+        <w:rPr>
+          <w:lang w:val="nb-NO"/>
+        </w:rPr>
+        <w:t>dfrobot</w:t>
+      </w:r>
+      <w:proofErr w:type="spellEnd"/>
+      <w:r>
+        <w:rPr>
+          <w:lang w:val="nb-NO"/>
+        </w:rPr>
+        <w:t xml:space="preserve">, RS eller robotshop. Alle sidene har gode 12 volts </w:t>
+      </w:r>
+      <w:proofErr w:type="gramStart"/>
+      <w:r>
+        <w:rPr>
+          <w:lang w:val="nb-NO"/>
+        </w:rPr>
+        <w:t>motorer</w:t>
+      </w:r>
+      <w:proofErr w:type="gramEnd"/>
+      <w:r>
+        <w:rPr>
+          <w:lang w:val="nb-NO"/>
+        </w:rPr>
+        <w:t xml:space="preserve"> men litt forskjellig styrke på de. Motoren med høyest </w:t>
+      </w:r>
+      <w:proofErr w:type="spellStart"/>
+      <w:r>
+        <w:rPr>
+          <w:lang w:val="nb-NO"/>
+        </w:rPr>
+        <w:t>torque</w:t>
+      </w:r>
+      <w:proofErr w:type="spellEnd"/>
+      <w:r>
+        <w:rPr>
+          <w:lang w:val="nb-NO"/>
+        </w:rPr>
+        <w:t xml:space="preserve"> ved høyest effektivitet var en fra </w:t>
+      </w:r>
+      <w:proofErr w:type="spellStart"/>
+      <w:r>
+        <w:rPr>
+          <w:lang w:val="nb-NO"/>
+        </w:rPr>
+        <w:t>dfrobot</w:t>
+      </w:r>
+      <w:proofErr w:type="spellEnd"/>
+      <w:r>
+        <w:rPr>
+          <w:lang w:val="nb-NO"/>
+        </w:rPr>
+        <w:t xml:space="preserve">. </w:t>
       </w:r>
       <w:r>
         <w:rPr>
@@ -645,7 +1543,35 @@
         <w:rPr>
           <w:lang w:val="nb-NO"/>
         </w:rPr>
-        <w:t>. De har ofte mindre maks rpm som et resultat av dette også, noe som er perfekt for vårt bruk. Problemet er at de er mye vanskeligere å finne til en fornuftig pris. Man må egentlig kikke på aliexpress. Der har de et enormt utvalg av 24 volts motorer som har utrolig gode egenskaper. Problemet er at disse kan ta evigheter før de kommer, og de er litt for store og dobbelt så tunge som 12 volts motoren. Hadde dette vært en arm som skulle være fastmontert på et bord eller en hvilken som helst stillestående base hadde vi kanskje valgt annerledes. Men her skal det monteres på en bevegelig robot som skal balansere når armen er i bruk. Hvis motorene ikke kommer snart, vil det være vanskelig å utvikle armen videre, og den viktigste ressursen vi har er tid.</w:t>
+        <w:t xml:space="preserve">. De har ofte mindre maks </w:t>
+      </w:r>
+      <w:proofErr w:type="spellStart"/>
+      <w:r>
+        <w:rPr>
+          <w:lang w:val="nb-NO"/>
+        </w:rPr>
+        <w:t>rpm</w:t>
+      </w:r>
+      <w:proofErr w:type="spellEnd"/>
+      <w:r>
+        <w:rPr>
+          <w:lang w:val="nb-NO"/>
+        </w:rPr>
+        <w:t xml:space="preserve"> som et resultat av dette også, noe som er perfekt for vårt bruk. Problemet er at de er mye vanskeligere å finne til en fornuftig pris. Man må egentlig kikke på </w:t>
+      </w:r>
+      <w:proofErr w:type="spellStart"/>
+      <w:r>
+        <w:rPr>
+          <w:lang w:val="nb-NO"/>
+        </w:rPr>
+        <w:t>aliexpress</w:t>
+      </w:r>
+      <w:proofErr w:type="spellEnd"/>
+      <w:r>
+        <w:rPr>
+          <w:lang w:val="nb-NO"/>
+        </w:rPr>
+        <w:t>. Der har de et enormt utvalg av 24 volts motorer som har utrolig gode egenskaper. Problemet er at disse kan ta evigheter før de kommer, og de er litt for store og dobbelt så tunge som 12 volts motoren. Hadde dette vært en arm som skulle være fastmontert på et bord eller en hvilken som helst stillestående base hadde vi kanskje valgt annerledes. Men her skal det monteres på en bevegelig robot som skal balansere når armen er i bruk. Hvis motorene ikke kommer snart, vil det være vanskelig å utvikle armen videre, og den viktigste ressursen vi har er tid.</w:t>
       </w:r>
     </w:p>
     <w:p>
@@ -664,41 +1590,97 @@
           <w:strike/>
           <w:lang w:val="nb-NO"/>
         </w:rPr>
-        <w:t xml:space="preserve">Vi valgte derfor å gå for 12 volts motorer fra dfrobot. De er sterke, relativt billige og relativt lette. Batteripakken blir derfor på 12 volt som en følge av dette. </w:t>
-      </w:r>
-    </w:p>
-    <w:p>
-      <w:pPr>
+        <w:t xml:space="preserve">Vi valgte derfor å gå for 12 volts motorer fra </w:t>
+      </w:r>
+      <w:proofErr w:type="spellStart"/>
+      <w:r>
         <w:rPr>
           <w:b/>
           <w:bCs/>
-          <w:lang w:val="nb-NO"/>
-        </w:rPr>
-      </w:pPr>
+          <w:strike/>
+          <w:lang w:val="nb-NO"/>
+        </w:rPr>
+        <w:t>dfrobot</w:t>
+      </w:r>
+      <w:proofErr w:type="spellEnd"/>
       <w:r>
         <w:rPr>
           <w:b/>
           <w:bCs/>
-          <w:lang w:val="nb-NO"/>
-        </w:rPr>
-        <w:t xml:space="preserve">Stryk det, vi fant en nettside som har aliexpress utvalg og priser med en ukes levering. Det gjør det mulig å </w:t>
-      </w:r>
-      <w:r>
+          <w:strike/>
+          <w:lang w:val="nb-NO"/>
+        </w:rPr>
+        <w:t xml:space="preserve">. De er sterke, relativt billige og relativt lette. Batteripakken blir derfor på 12 volt som en følge av dette. </w:t>
+      </w:r>
+    </w:p>
+    <w:p>
+      <w:pPr>
         <w:rPr>
           <w:b/>
           <w:bCs/>
           <w:lang w:val="nb-NO"/>
         </w:rPr>
-        <w:t xml:space="preserve">velge mellom 12 og 24, siden nettsiden gir alle motorene vi har interesse for i både 12 og 24 volt. Vi velger derfor 24 volt for å ikke trenge å transformere ned spenningen fra 24 volt outputen på loomoen. Nettsiden heter microdcmotors.com </w:t>
-      </w:r>
-    </w:p>
-    <w:p>
-      <w:pPr>
+      </w:pPr>
+      <w:r>
         <w:rPr>
           <w:b/>
           <w:bCs/>
           <w:lang w:val="nb-NO"/>
         </w:rPr>
+        <w:t xml:space="preserve">Stryk det, vi fant en nettside som har </w:t>
+      </w:r>
+      <w:proofErr w:type="spellStart"/>
+      <w:r>
+        <w:rPr>
+          <w:b/>
+          <w:bCs/>
+          <w:lang w:val="nb-NO"/>
+        </w:rPr>
+        <w:t>aliexpress</w:t>
+      </w:r>
+      <w:proofErr w:type="spellEnd"/>
+      <w:r>
+        <w:rPr>
+          <w:b/>
+          <w:bCs/>
+          <w:lang w:val="nb-NO"/>
+        </w:rPr>
+        <w:t xml:space="preserve"> utvalg og priser med en ukes levering. Det gjør det mulig å </w:t>
+      </w:r>
+      <w:r>
+        <w:rPr>
+          <w:b/>
+          <w:bCs/>
+          <w:lang w:val="nb-NO"/>
+        </w:rPr>
+        <w:t xml:space="preserve">velge mellom 12 og 24, siden nettsiden gir alle motorene vi har interesse for i både 12 og 24 volt. Vi velger derfor 24 volt for å ikke trenge å transformere ned spenningen fra 24 volt outputen på </w:t>
+      </w:r>
+      <w:proofErr w:type="spellStart"/>
+      <w:r>
+        <w:rPr>
+          <w:b/>
+          <w:bCs/>
+          <w:lang w:val="nb-NO"/>
+        </w:rPr>
+        <w:t>loomoen</w:t>
+      </w:r>
+      <w:proofErr w:type="spellEnd"/>
+      <w:r>
+        <w:rPr>
+          <w:b/>
+          <w:bCs/>
+          <w:lang w:val="nb-NO"/>
+        </w:rPr>
+        <w:t xml:space="preserve">. Nettsiden heter microdcmotors.com </w:t>
+      </w:r>
+    </w:p>
+    <w:p>
+      <w:pPr>
+        <w:rPr>
+          <w:b/>
+          <w:bCs/>
+          <w:lang w:val="nb-NO"/>
+        </w:rPr>
       </w:pPr>
     </w:p>
     <w:p>
@@ -721,6 +1703,9 @@
         <w:t xml:space="preserve"> </w:t>
       </w:r>
       <w:r>
+        <w:rPr>
+          <w:lang w:val="nb-NO"/>
+        </w:rPr>
         <w:t>beltet</w:t>
       </w:r>
       <w:r>
@@ -736,11 +1721,19 @@
           <w:lang w:val="nb-NO"/>
         </w:rPr>
       </w:pPr>
-      <w:r>
-        <w:rPr>
-          <w:lang w:val="nb-NO"/>
-        </w:rPr>
-        <w:t>Ideler m</w:t>
+      <w:proofErr w:type="spellStart"/>
+      <w:r>
+        <w:rPr>
+          <w:lang w:val="nb-NO"/>
+        </w:rPr>
+        <w:t>Ideler</w:t>
+      </w:r>
+      <w:proofErr w:type="spellEnd"/>
+      <w:r>
+        <w:rPr>
+          <w:lang w:val="nb-NO"/>
+        </w:rPr>
+        <w:t xml:space="preserve"> m</w:t>
       </w:r>
       <w:r>
         <w:rPr>
@@ -772,20 +1765,144 @@
         <w:rPr>
           <w:lang w:val="nb-NO"/>
         </w:rPr>
-        <w:t xml:space="preserve"> med supplyspenning</w:t>
-      </w:r>
-    </w:p>
-    <w:p>
-      <w:pPr>
-        <w:rPr>
-          <w:lang w:val="nb-NO"/>
-        </w:rPr>
-      </w:pPr>
-      <w:r>
-        <w:rPr>
-          <w:lang w:val="nb-NO"/>
-        </w:rPr>
-        <w:t>For å muliggjøre uendelig rotasjon i aksielt roterende ledd må det benyttes slepering. Det er da helt umulig å ha veldig mange ledninger. Ved plassering av motorkontrollere, og komponenter for trådløs kommunikasjon av enkodersignaler blir dette mulig.</w:t>
+        <w:t xml:space="preserve"> med </w:t>
+      </w:r>
+      <w:proofErr w:type="spellStart"/>
+      <w:r>
+        <w:rPr>
+          <w:lang w:val="nb-NO"/>
+        </w:rPr>
+        <w:t>supplyspenning</w:t>
+      </w:r>
+      <w:proofErr w:type="spellEnd"/>
+    </w:p>
+    <w:p>
+      <w:pPr>
+        <w:rPr>
+          <w:lang w:val="nb-NO"/>
+        </w:rPr>
+      </w:pPr>
+      <w:r>
+        <w:rPr>
+          <w:lang w:val="nb-NO"/>
+        </w:rPr>
+        <w:t xml:space="preserve">For å muliggjøre uendelig rotasjon i aksielt roterende ledd må det benyttes </w:t>
+      </w:r>
+      <w:proofErr w:type="spellStart"/>
+      <w:r>
+        <w:rPr>
+          <w:lang w:val="nb-NO"/>
+        </w:rPr>
+        <w:t>slepering</w:t>
+      </w:r>
+      <w:proofErr w:type="spellEnd"/>
+      <w:r>
+        <w:rPr>
+          <w:lang w:val="nb-NO"/>
+        </w:rPr>
+        <w:t xml:space="preserve">. Det er da helt umulig å ha veldig mange ledninger. Ved plassering av </w:t>
+      </w:r>
+      <w:proofErr w:type="spellStart"/>
+      <w:r>
+        <w:rPr>
+          <w:lang w:val="nb-NO"/>
+        </w:rPr>
+        <w:t>motorkontrollere</w:t>
+      </w:r>
+      <w:proofErr w:type="spellEnd"/>
+      <w:r>
+        <w:rPr>
+          <w:lang w:val="nb-NO"/>
+        </w:rPr>
+        <w:t xml:space="preserve">, og komponenter for trådløs kommunikasjon av </w:t>
+      </w:r>
+      <w:proofErr w:type="spellStart"/>
+      <w:r>
+        <w:rPr>
+          <w:lang w:val="nb-NO"/>
+        </w:rPr>
+        <w:t>enkodersignaler</w:t>
+      </w:r>
+      <w:proofErr w:type="spellEnd"/>
+      <w:r>
+        <w:rPr>
+          <w:lang w:val="nb-NO"/>
+        </w:rPr>
+        <w:t xml:space="preserve"> </w:t>
+      </w:r>
+      <w:r>
+        <w:rPr>
+          <w:lang w:val="nb-NO"/>
+        </w:rPr>
+        <w:t xml:space="preserve">i armen </w:t>
+      </w:r>
+      <w:r>
+        <w:rPr>
+          <w:lang w:val="nb-NO"/>
+        </w:rPr>
+        <w:t>blir dette mulig.</w:t>
+      </w:r>
+      <w:r>
+        <w:rPr>
+          <w:lang w:val="nb-NO"/>
+        </w:rPr>
+        <w:t xml:space="preserve"> </w:t>
+      </w:r>
+    </w:p>
+    <w:p>
+      <w:pPr>
+        <w:rPr>
+          <w:lang w:val="nb-NO"/>
+        </w:rPr>
+      </w:pPr>
+      <w:r>
+        <w:rPr>
+          <w:lang w:val="nb-NO"/>
+        </w:rPr>
+        <w:lastRenderedPageBreak/>
+        <w:t xml:space="preserve">Alternativet er å lage kabelgater med slakk slik at når armen roterer innen området, vil kablene strekke til. Dette gjør muligheten for å ødelegge armen ved </w:t>
+      </w:r>
+      <w:proofErr w:type="spellStart"/>
+      <w:r>
+        <w:rPr>
+          <w:lang w:val="nb-NO"/>
+        </w:rPr>
+        <w:t>feilprogramering</w:t>
+      </w:r>
+      <w:proofErr w:type="spellEnd"/>
+      <w:r>
+        <w:rPr>
+          <w:lang w:val="nb-NO"/>
+        </w:rPr>
+        <w:t>/</w:t>
+      </w:r>
+      <w:proofErr w:type="spellStart"/>
+      <w:r>
+        <w:rPr>
+          <w:lang w:val="nb-NO"/>
+        </w:rPr>
+        <w:t>bugs</w:t>
+      </w:r>
+      <w:proofErr w:type="spellEnd"/>
+      <w:r>
+        <w:rPr>
+          <w:lang w:val="nb-NO"/>
+        </w:rPr>
+        <w:t xml:space="preserve"> stor. Det ville nok vært nødvendig å </w:t>
+      </w:r>
+      <w:proofErr w:type="gramStart"/>
+      <w:r>
+        <w:rPr>
+          <w:lang w:val="nb-NO"/>
+        </w:rPr>
+        <w:t>implementere</w:t>
+      </w:r>
+      <w:proofErr w:type="gramEnd"/>
+      <w:r>
+        <w:rPr>
+          <w:lang w:val="nb-NO"/>
+        </w:rPr>
+        <w:t xml:space="preserve"> fysiske stoppere eller brytere for å begrense rotasjon. </w:t>
       </w:r>
     </w:p>
     <w:sectPr>

</xml_diff>